<commit_message>
Table S3 - Minor edits
Minor formatting edits to Table S3.
</commit_message>
<xml_diff>
--- a/210621 - AG thesis/Thesis/Submission - peerJ/Tables/Supplemental Table S3.docx
+++ b/210621 - AG thesis/Thesis/Submission - peerJ/Tables/Supplemental Table S3.docx
@@ -11,19 +11,19 @@
         <w:tblLook w:val="04A0" w:firstRow="1" w:lastRow="0" w:firstColumn="1" w:lastColumn="0" w:noHBand="0" w:noVBand="1"/>
       </w:tblPr>
       <w:tblGrid>
-        <w:gridCol w:w="1394"/>
-        <w:gridCol w:w="659"/>
-        <w:gridCol w:w="656"/>
-        <w:gridCol w:w="656"/>
-        <w:gridCol w:w="737"/>
-        <w:gridCol w:w="738"/>
-        <w:gridCol w:w="737"/>
-        <w:gridCol w:w="738"/>
-        <w:gridCol w:w="737"/>
-        <w:gridCol w:w="737"/>
-        <w:gridCol w:w="738"/>
-        <w:gridCol w:w="737"/>
-        <w:gridCol w:w="738"/>
+        <w:gridCol w:w="1500"/>
+        <w:gridCol w:w="709"/>
+        <w:gridCol w:w="706"/>
+        <w:gridCol w:w="706"/>
+        <w:gridCol w:w="709"/>
+        <w:gridCol w:w="709"/>
+        <w:gridCol w:w="709"/>
+        <w:gridCol w:w="709"/>
+        <w:gridCol w:w="709"/>
+        <w:gridCol w:w="709"/>
+        <w:gridCol w:w="709"/>
+        <w:gridCol w:w="709"/>
+        <w:gridCol w:w="709"/>
       </w:tblGrid>
       <w:tr>
         <w:trPr>
@@ -109,7 +109,7 @@
         </w:tc>
         <w:tc>
           <w:tcPr>
-            <w:tcW w:w="737" w:type="dxa"/>
+            <w:tcW w:w="658" w:type="dxa"/>
             <w:vAlign w:val="center"/>
           </w:tcPr>
           <w:p>
@@ -131,7 +131,7 @@
         </w:tc>
         <w:tc>
           <w:tcPr>
-            <w:tcW w:w="738" w:type="dxa"/>
+            <w:tcW w:w="658" w:type="dxa"/>
             <w:vAlign w:val="center"/>
           </w:tcPr>
           <w:p>
@@ -153,7 +153,7 @@
         </w:tc>
         <w:tc>
           <w:tcPr>
-            <w:tcW w:w="737" w:type="dxa"/>
+            <w:tcW w:w="658" w:type="dxa"/>
             <w:vAlign w:val="center"/>
           </w:tcPr>
           <w:p>
@@ -175,7 +175,7 @@
         </w:tc>
         <w:tc>
           <w:tcPr>
-            <w:tcW w:w="738" w:type="dxa"/>
+            <w:tcW w:w="658" w:type="dxa"/>
             <w:vAlign w:val="center"/>
           </w:tcPr>
           <w:p>
@@ -197,7 +197,7 @@
         </w:tc>
         <w:tc>
           <w:tcPr>
-            <w:tcW w:w="737" w:type="dxa"/>
+            <w:tcW w:w="658" w:type="dxa"/>
             <w:vAlign w:val="center"/>
           </w:tcPr>
           <w:p>
@@ -219,7 +219,7 @@
         </w:tc>
         <w:tc>
           <w:tcPr>
-            <w:tcW w:w="737" w:type="dxa"/>
+            <w:tcW w:w="658" w:type="dxa"/>
             <w:vAlign w:val="center"/>
           </w:tcPr>
           <w:p>
@@ -241,7 +241,7 @@
         </w:tc>
         <w:tc>
           <w:tcPr>
-            <w:tcW w:w="738" w:type="dxa"/>
+            <w:tcW w:w="658" w:type="dxa"/>
             <w:vAlign w:val="center"/>
           </w:tcPr>
           <w:p>
@@ -263,7 +263,7 @@
         </w:tc>
         <w:tc>
           <w:tcPr>
-            <w:tcW w:w="737" w:type="dxa"/>
+            <w:tcW w:w="658" w:type="dxa"/>
             <w:vAlign w:val="center"/>
           </w:tcPr>
           <w:p>
@@ -285,7 +285,7 @@
         </w:tc>
         <w:tc>
           <w:tcPr>
-            <w:tcW w:w="738" w:type="dxa"/>
+            <w:tcW w:w="658" w:type="dxa"/>
             <w:vAlign w:val="center"/>
           </w:tcPr>
           <w:p>
@@ -386,7 +386,7 @@
         </w:tc>
         <w:tc>
           <w:tcPr>
-            <w:tcW w:w="737" w:type="dxa"/>
+            <w:tcW w:w="658" w:type="dxa"/>
             <w:textDirection w:val="btLr"/>
             <w:vAlign w:val="center"/>
           </w:tcPr>
@@ -402,7 +402,7 @@
         </w:tc>
         <w:tc>
           <w:tcPr>
-            <w:tcW w:w="738" w:type="dxa"/>
+            <w:tcW w:w="658" w:type="dxa"/>
             <w:textDirection w:val="btLr"/>
             <w:vAlign w:val="center"/>
           </w:tcPr>
@@ -418,7 +418,7 @@
         </w:tc>
         <w:tc>
           <w:tcPr>
-            <w:tcW w:w="737" w:type="dxa"/>
+            <w:tcW w:w="658" w:type="dxa"/>
             <w:textDirection w:val="btLr"/>
             <w:vAlign w:val="center"/>
           </w:tcPr>
@@ -434,7 +434,7 @@
         </w:tc>
         <w:tc>
           <w:tcPr>
-            <w:tcW w:w="738" w:type="dxa"/>
+            <w:tcW w:w="658" w:type="dxa"/>
             <w:textDirection w:val="btLr"/>
             <w:vAlign w:val="center"/>
           </w:tcPr>
@@ -450,7 +450,7 @@
         </w:tc>
         <w:tc>
           <w:tcPr>
-            <w:tcW w:w="737" w:type="dxa"/>
+            <w:tcW w:w="658" w:type="dxa"/>
             <w:textDirection w:val="btLr"/>
             <w:vAlign w:val="center"/>
           </w:tcPr>
@@ -466,7 +466,7 @@
         </w:tc>
         <w:tc>
           <w:tcPr>
-            <w:tcW w:w="737" w:type="dxa"/>
+            <w:tcW w:w="658" w:type="dxa"/>
             <w:textDirection w:val="btLr"/>
             <w:vAlign w:val="center"/>
           </w:tcPr>
@@ -482,7 +482,7 @@
         </w:tc>
         <w:tc>
           <w:tcPr>
-            <w:tcW w:w="738" w:type="dxa"/>
+            <w:tcW w:w="658" w:type="dxa"/>
             <w:textDirection w:val="btLr"/>
             <w:vAlign w:val="center"/>
           </w:tcPr>
@@ -498,7 +498,7 @@
         </w:tc>
         <w:tc>
           <w:tcPr>
-            <w:tcW w:w="737" w:type="dxa"/>
+            <w:tcW w:w="658" w:type="dxa"/>
             <w:textDirection w:val="btLr"/>
             <w:vAlign w:val="center"/>
           </w:tcPr>
@@ -514,7 +514,7 @@
         </w:tc>
         <w:tc>
           <w:tcPr>
-            <w:tcW w:w="738" w:type="dxa"/>
+            <w:tcW w:w="658" w:type="dxa"/>
             <w:textDirection w:val="btLr"/>
             <w:vAlign w:val="center"/>
           </w:tcPr>
@@ -606,7 +606,7 @@
         </w:tc>
         <w:tc>
           <w:tcPr>
-            <w:tcW w:w="737" w:type="dxa"/>
+            <w:tcW w:w="658" w:type="dxa"/>
             <w:textDirection w:val="btLr"/>
             <w:vAlign w:val="center"/>
           </w:tcPr>
@@ -622,7 +622,7 @@
         </w:tc>
         <w:tc>
           <w:tcPr>
-            <w:tcW w:w="738" w:type="dxa"/>
+            <w:tcW w:w="658" w:type="dxa"/>
             <w:textDirection w:val="btLr"/>
             <w:vAlign w:val="center"/>
           </w:tcPr>
@@ -638,7 +638,7 @@
         </w:tc>
         <w:tc>
           <w:tcPr>
-            <w:tcW w:w="737" w:type="dxa"/>
+            <w:tcW w:w="658" w:type="dxa"/>
             <w:textDirection w:val="btLr"/>
             <w:vAlign w:val="center"/>
           </w:tcPr>
@@ -654,7 +654,7 @@
         </w:tc>
         <w:tc>
           <w:tcPr>
-            <w:tcW w:w="738" w:type="dxa"/>
+            <w:tcW w:w="658" w:type="dxa"/>
             <w:textDirection w:val="btLr"/>
             <w:vAlign w:val="center"/>
           </w:tcPr>
@@ -670,7 +670,7 @@
         </w:tc>
         <w:tc>
           <w:tcPr>
-            <w:tcW w:w="737" w:type="dxa"/>
+            <w:tcW w:w="658" w:type="dxa"/>
             <w:textDirection w:val="btLr"/>
             <w:vAlign w:val="center"/>
           </w:tcPr>
@@ -686,7 +686,7 @@
         </w:tc>
         <w:tc>
           <w:tcPr>
-            <w:tcW w:w="737" w:type="dxa"/>
+            <w:tcW w:w="658" w:type="dxa"/>
             <w:textDirection w:val="btLr"/>
             <w:vAlign w:val="center"/>
           </w:tcPr>
@@ -702,7 +702,7 @@
         </w:tc>
         <w:tc>
           <w:tcPr>
-            <w:tcW w:w="738" w:type="dxa"/>
+            <w:tcW w:w="658" w:type="dxa"/>
             <w:textDirection w:val="btLr"/>
             <w:vAlign w:val="center"/>
           </w:tcPr>
@@ -718,7 +718,7 @@
         </w:tc>
         <w:tc>
           <w:tcPr>
-            <w:tcW w:w="737" w:type="dxa"/>
+            <w:tcW w:w="658" w:type="dxa"/>
             <w:textDirection w:val="btLr"/>
             <w:vAlign w:val="center"/>
           </w:tcPr>
@@ -734,7 +734,7 @@
         </w:tc>
         <w:tc>
           <w:tcPr>
-            <w:tcW w:w="738" w:type="dxa"/>
+            <w:tcW w:w="658" w:type="dxa"/>
             <w:textDirection w:val="btLr"/>
             <w:vAlign w:val="center"/>
           </w:tcPr>
@@ -826,7 +826,7 @@
         </w:tc>
         <w:tc>
           <w:tcPr>
-            <w:tcW w:w="737" w:type="dxa"/>
+            <w:tcW w:w="658" w:type="dxa"/>
             <w:textDirection w:val="btLr"/>
             <w:vAlign w:val="center"/>
           </w:tcPr>
@@ -842,7 +842,7 @@
         </w:tc>
         <w:tc>
           <w:tcPr>
-            <w:tcW w:w="738" w:type="dxa"/>
+            <w:tcW w:w="658" w:type="dxa"/>
             <w:textDirection w:val="btLr"/>
             <w:vAlign w:val="center"/>
           </w:tcPr>
@@ -858,7 +858,7 @@
         </w:tc>
         <w:tc>
           <w:tcPr>
-            <w:tcW w:w="737" w:type="dxa"/>
+            <w:tcW w:w="658" w:type="dxa"/>
             <w:textDirection w:val="btLr"/>
             <w:vAlign w:val="center"/>
           </w:tcPr>
@@ -874,7 +874,7 @@
         </w:tc>
         <w:tc>
           <w:tcPr>
-            <w:tcW w:w="738" w:type="dxa"/>
+            <w:tcW w:w="658" w:type="dxa"/>
             <w:textDirection w:val="btLr"/>
             <w:vAlign w:val="center"/>
           </w:tcPr>
@@ -890,7 +890,7 @@
         </w:tc>
         <w:tc>
           <w:tcPr>
-            <w:tcW w:w="737" w:type="dxa"/>
+            <w:tcW w:w="658" w:type="dxa"/>
             <w:textDirection w:val="btLr"/>
             <w:vAlign w:val="center"/>
           </w:tcPr>
@@ -906,7 +906,7 @@
         </w:tc>
         <w:tc>
           <w:tcPr>
-            <w:tcW w:w="737" w:type="dxa"/>
+            <w:tcW w:w="658" w:type="dxa"/>
             <w:textDirection w:val="btLr"/>
             <w:vAlign w:val="center"/>
           </w:tcPr>
@@ -922,7 +922,7 @@
         </w:tc>
         <w:tc>
           <w:tcPr>
-            <w:tcW w:w="738" w:type="dxa"/>
+            <w:tcW w:w="658" w:type="dxa"/>
             <w:textDirection w:val="btLr"/>
             <w:vAlign w:val="center"/>
           </w:tcPr>
@@ -938,7 +938,7 @@
         </w:tc>
         <w:tc>
           <w:tcPr>
-            <w:tcW w:w="737" w:type="dxa"/>
+            <w:tcW w:w="658" w:type="dxa"/>
             <w:textDirection w:val="btLr"/>
             <w:vAlign w:val="center"/>
           </w:tcPr>
@@ -954,7 +954,7 @@
         </w:tc>
         <w:tc>
           <w:tcPr>
-            <w:tcW w:w="738" w:type="dxa"/>
+            <w:tcW w:w="658" w:type="dxa"/>
             <w:textDirection w:val="btLr"/>
             <w:vAlign w:val="center"/>
           </w:tcPr>

</xml_diff>